<commit_message>
added Benchmark refactoring outcomes
</commit_message>
<xml_diff>
--- a/LongTailOfTheSoftwareCycle/LO5.docx
+++ b/LongTailOfTheSoftwareCycle/LO5.docx
@@ -4,10 +4,7 @@
   <w:body>
     <w:p>
       <w:r>
-        <w:t xml:space="preserve">I </w:t>
-      </w:r>
-      <w:r>
-        <w:t xml:space="preserve">used </w:t>
+        <w:t xml:space="preserve">I used </w:t>
       </w:r>
       <w:r>
         <w:t xml:space="preserve">Profiling </w:t>
@@ -18,13 +15,8 @@
       <w:r>
         <w:t xml:space="preserve"> </w:t>
       </w:r>
-      <w:proofErr w:type="spellStart"/>
-      <w:r>
-        <w:t>DevTools</w:t>
-      </w:r>
-      <w:proofErr w:type="spellEnd"/>
-      <w:r>
-        <w:t xml:space="preserve"> Performance ta</w:t>
+      <w:r>
+        <w:t>DevTools Performance ta</w:t>
       </w:r>
       <w:r>
         <w:t>b, which</w:t>
@@ -52,90 +44,133 @@
         <w:t xml:space="preserve"> </w:t>
       </w:r>
       <w:r>
-        <w:t xml:space="preserve">It was cause because </w:t>
-      </w:r>
-      <w:r>
-        <w:t xml:space="preserve">return object format </w:t>
-      </w:r>
-      <w:r>
-        <w:t>didn’t</w:t>
-      </w:r>
-      <w:r>
-        <w:t xml:space="preserve"> match with the front end trying to parse it. </w:t>
+        <w:t xml:space="preserve">It </w:t>
+      </w:r>
+      <w:r>
+        <w:t>was</w:t>
+      </w:r>
+      <w:r>
+        <w:t xml:space="preserve"> </w:t>
+      </w:r>
+      <w:r>
+        <w:t xml:space="preserve">caused </w:t>
+      </w:r>
+      <w:r>
+        <w:t xml:space="preserve">because </w:t>
+      </w:r>
+      <w:r>
+        <w:t>the return</w:t>
+      </w:r>
+      <w:r>
+        <w:t xml:space="preserve"> object format didn’t match with the front end trying to parse it. </w:t>
+      </w:r>
+      <w:r>
+        <w:br/>
+      </w:r>
+      <w:r>
+        <w:t xml:space="preserve">Refactored SemanticSearchBar.js reduced bug reports in subsequent sprints - </w:t>
+      </w:r>
+      <w:r>
+        <w:t>t</w:t>
+      </w:r>
+      <w:r>
+        <w:t>est update</w:t>
+      </w:r>
+      <w:r>
+        <w:t>.</w:t>
+      </w:r>
+      <w:r>
+        <w:t xml:space="preserve"> (Kloda, 2025</w:t>
+      </w:r>
+      <w:r>
+        <w:t>b</w:t>
+      </w:r>
+      <w:r>
+        <w:t xml:space="preserve">) </w:t>
       </w:r>
     </w:p>
     <w:p>
       <w:r>
-        <w:br/>
-      </w:r>
-      <w:r>
-        <w:t>Refactored SemanticSearchBar.js reduced bug reports in subsequent sprints</w:t>
-      </w:r>
-      <w:r>
-        <w:t xml:space="preserve"> - </w:t>
-      </w:r>
-      <w:r>
-        <w:t>t</w:t>
-      </w:r>
-      <w:r>
-        <w:t>est update</w:t>
-      </w:r>
-      <w:r>
-        <w:t>.</w:t>
-      </w:r>
-      <w:r>
-        <w:t xml:space="preserve"> (Kloda, 2025</w:t>
-      </w:r>
-      <w:r>
-        <w:t>b</w:t>
+        <w:t xml:space="preserve">Python debugger </w:t>
+      </w:r>
+      <w:r>
+        <w:t>determine</w:t>
+      </w:r>
+      <w:r>
+        <w:t>d</w:t>
+      </w:r>
+      <w:r>
+        <w:t xml:space="preserve"> the point of failure</w:t>
+      </w:r>
+      <w:r>
+        <w:t xml:space="preserve">, </w:t>
+      </w:r>
+      <w:r>
+        <w:t xml:space="preserve">it </w:t>
+      </w:r>
+      <w:r>
+        <w:t xml:space="preserve">allowed </w:t>
+      </w:r>
+      <w:r>
+        <w:t xml:space="preserve">me </w:t>
+      </w:r>
+      <w:r>
+        <w:t xml:space="preserve">to pause execution and inspect the exact input sent to prompt_lama, helping you identify formatting or logic issues. This insight enabled </w:t>
+      </w:r>
+      <w:r>
+        <w:t xml:space="preserve">me </w:t>
+      </w:r>
+      <w:r>
+        <w:t>to refactor how recommendations were generated and cleaned, ensuring accurate and properly formatted output.</w:t>
+      </w:r>
+      <w:r>
+        <w:t xml:space="preserve"> </w:t>
+      </w:r>
+      <w:r>
+        <w:t>(Kloda, 2025c</w:t>
+      </w:r>
+      <w:r>
+        <w:t>; Kloda, 2025d</w:t>
       </w:r>
       <w:r>
         <w:t>)</w:t>
-      </w:r>
-      <w:r>
-        <w:t xml:space="preserve"> </w:t>
       </w:r>
     </w:p>
     <w:p>
       <w:r>
-        <w:t xml:space="preserve">Python debugger </w:t>
-      </w:r>
-      <w:r>
-        <w:t>determine</w:t>
-      </w:r>
-      <w:r>
-        <w:t>d</w:t>
-      </w:r>
-      <w:r>
-        <w:t xml:space="preserve"> the point of failure</w:t>
-      </w:r>
-      <w:r>
-        <w:t>, which</w:t>
-      </w:r>
-      <w:r>
-        <w:t xml:space="preserve"> </w:t>
-      </w:r>
-      <w:r>
-        <w:t>helped</w:t>
-      </w:r>
-      <w:r>
-        <w:t xml:space="preserve"> me detect where I should refactor code</w:t>
-      </w:r>
-      <w:r>
-        <w:t>. (Kloda, 2025c)</w:t>
+        <w:t xml:space="preserve">Initially, the codebase was structured to use a GPU for model inference, </w:t>
+      </w:r>
+      <w:r>
+        <w:t>h</w:t>
+      </w:r>
+      <w:r>
+        <w:t>owever, my development environment does not have a dedicated GPU, so these GPU calls were failing</w:t>
+      </w:r>
+      <w:r>
+        <w:t>.</w:t>
+      </w:r>
+      <w:r>
+        <w:t xml:space="preserve"> (Kloda, 2025e)</w:t>
       </w:r>
     </w:p>
     <w:p>
       <w:r>
-        <w:t xml:space="preserve">he application experienced significant delays during rendering, with Firefox </w:t>
-      </w:r>
-      <w:proofErr w:type="spellStart"/>
-      <w:r>
-        <w:t>DevTools</w:t>
-      </w:r>
-      <w:proofErr w:type="spellEnd"/>
-      <w:r>
-        <w:t xml:space="preserve"> showing high CPU usage in paint and refresh cycles caused by inefficient DOM updates and frequent event handling. To address this, I refactored the indexing logic to optimize CPU performance by reducing redundant computations and improving how data was processed before rendering.</w:t>
+        <w:t>I refactored the code to explicitly use the CPU instead, removing GPU-specific logic and optimizing for CPU inference. After the changes, I observed</w:t>
+      </w:r>
+      <w:r>
+        <w:t xml:space="preserve"> change of </w:t>
+      </w:r>
+      <w:r>
+        <w:t>API response time</w:t>
+      </w:r>
+      <w:r>
+        <w:t>. (Kloda, 2025</w:t>
+      </w:r>
+      <w:r>
+        <w:t>f</w:t>
+      </w:r>
+      <w:r>
+        <w:t>)</w:t>
       </w:r>
     </w:p>
     <w:p>
@@ -178,29 +213,34 @@
         </w:p>
         <w:p>
           <w:r>
-            <w:t xml:space="preserve">Kloda (2025). [online] </w:t>
-          </w:r>
-          <w:proofErr w:type="spellStart"/>
-          <w:r>
-            <w:t>github</w:t>
-          </w:r>
-          <w:proofErr w:type="spellEnd"/>
-          <w:r>
-            <w:t>. Available at: [Accessed 21 May 2025].</w:t>
-          </w:r>
-          <w:r>
-            <w:t xml:space="preserve"> </w:t>
-          </w:r>
-          <w:r>
-            <w:t>https://github.com/Jkloda/LOJuliaKloda/blob/main/LongTailOfTheSoftwareCycle/STRIDE.xlsx</w:t>
+            <w:t>Kloda (2025). [online] github. Available at: https://github.com/Jkloda/LOJuliaKloda/blob/main/Assets/DevTools.png [Accessed 21 May 2025].</w:t>
           </w:r>
         </w:p>
         <w:p>
           <w:r>
-            <w:t>‌</w:t>
+            <w:t>Kloda (2025). [online] github. Available at: https://github.com/Jkloda/LOJuliaKloda/blob/main/Assets/JestTest.png [Accessed 21 May 2025].</w:t>
           </w:r>
         </w:p>
-        <w:p/>
+        <w:p>
+          <w:r>
+            <w:t>Kloda (2025). [online] github. Available at: https://github.com/Jkloda/LOJuliaKloda/blob/main/Assets/Debugger.png [Accessed 21 May 2025].</w:t>
+          </w:r>
+        </w:p>
+        <w:p>
+          <w:r>
+            <w:t>Kloda (2025). [online] github. Available at: https://github.com/Jkloda/LOJuliaKloda/blob/main/Assets/CPU.png [Accessed 21 May 2025].</w:t>
+          </w:r>
+        </w:p>
+        <w:p>
+          <w:r>
+            <w:t>Kloda (2025). [online] github. Available at: https://github.com/Jkloda/LOJuliaKloda/blob/main/Assets/FaissFail.png [Accessed 21 May 2025].</w:t>
+          </w:r>
+        </w:p>
+        <w:p>
+          <w:r>
+            <w:t>Kloda (2025). [online] github. Available at: https://github.com/Jkloda/LOJuliaKloda/blob/main/Assets/Performance.png [Accessed 21 May 2025].</w:t>
+          </w:r>
+        </w:p>
       </w:sdtContent>
     </w:sdt>
     <w:p/>
@@ -923,6 +963,9 @@
   <w:style w:type="paragraph" w:default="1" w:styleId="Normal">
     <w:name w:val="Normal"/>
     <w:qFormat/>
+    <w:rPr>
+      <w:lang w:val="en-GB"/>
+    </w:rPr>
   </w:style>
   <w:style w:type="paragraph" w:styleId="Heading1">
     <w:name w:val="heading 1"/>

</xml_diff>